<commit_message>
Added Chat via Zendesk and Changes in documents
</commit_message>
<xml_diff>
--- a/Readme/Accern-documents Summary.docx
+++ b/Readme/Accern-documents Summary.docx
@@ -54,14 +54,12 @@
           <w:color w:val="6F571B"/>
         </w:rPr>
       </w:pPr>
-      <w:proofErr w:type="spellStart"/>
       <w:r>
         <w:rPr>
           <w:color w:val="6F571B"/>
         </w:rPr>
         <w:t>Accern</w:t>
       </w:r>
-      <w:proofErr w:type="spellEnd"/>
     </w:p>
     <w:p>
       <w:pPr>
@@ -149,12 +147,7 @@
         <w:pStyle w:val="Heading2"/>
       </w:pPr>
       <w:r>
-        <w:t>langauges &amp; Too</w:t>
-      </w:r>
-      <w:bookmarkStart w:id="5" w:name="_GoBack"/>
-      <w:bookmarkEnd w:id="5"/>
-      <w:r>
-        <w:t>ls</w:t>
+        <w:t>langauges &amp; Tools</w:t>
       </w:r>
     </w:p>
     <w:p>
@@ -296,6 +289,60 @@
           <w:ilvl w:val="0"/>
           <w:numId w:val="1"/>
         </w:numPr>
+        <w:rPr>
+          <w:color w:val="FF0000"/>
+        </w:rPr>
+      </w:pPr>
+      <w:r>
+        <w:rPr>
+          <w:b/>
+          <w:color w:val="FF0000"/>
+          <w:sz w:val="24"/>
+          <w:szCs w:val="24"/>
+        </w:rPr>
+        <w:t>Reson</w:t>
+      </w:r>
+      <w:r>
+        <w:rPr>
+          <w:color w:val="FF0000"/>
+        </w:rPr>
+        <w:t xml:space="preserve"> </w:t>
+      </w:r>
+      <w:r>
+        <w:rPr>
+          <w:color w:val="FF0000"/>
+        </w:rPr>
+        <w:t>–</w:t>
+      </w:r>
+      <w:r>
+        <w:rPr>
+          <w:color w:val="FF0000"/>
+        </w:rPr>
+        <w:t xml:space="preserve"> </w:t>
+      </w:r>
+      <w:r>
+        <w:t>It looks good easy to</w:t>
+      </w:r>
+      <w:r>
+        <w:t>,</w:t>
+      </w:r>
+      <w:r>
+        <w:t xml:space="preserve"> understand user that on click</w:t>
+      </w:r>
+      <w:r>
+        <w:t>,</w:t>
+      </w:r>
+      <w:r>
+        <w:t xml:space="preserve"> it will expand </w:t>
+      </w:r>
+    </w:p>
+    <w:p>
+      <w:pPr>
+        <w:pStyle w:val="ListBullet"/>
+        <w:numPr>
+          <w:ilvl w:val="0"/>
+          <w:numId w:val="1"/>
+        </w:numPr>
       </w:pPr>
       <w:r>
         <w:t xml:space="preserve">Used new button </w:t>
@@ -349,9 +396,57 @@
           <w:ilvl w:val="0"/>
           <w:numId w:val="1"/>
         </w:numPr>
-      </w:pPr>
-      <w:r>
+        <w:rPr>
+          <w:color w:val="FF0000"/>
+        </w:rPr>
+      </w:pPr>
+      <w:r>
+        <w:rPr>
+          <w:b/>
+          <w:color w:val="FF0000"/>
+          <w:sz w:val="24"/>
+          <w:szCs w:val="24"/>
+        </w:rPr>
         <w:lastRenderedPageBreak/>
+        <w:t>Reson</w:t>
+      </w:r>
+      <w:r>
+        <w:rPr>
+          <w:color w:val="FF0000"/>
+        </w:rPr>
+        <w:t xml:space="preserve"> </w:t>
+      </w:r>
+      <w:r>
+        <w:rPr>
+          <w:color w:val="FF0000"/>
+        </w:rPr>
+        <w:t>–</w:t>
+      </w:r>
+      <w:r>
+        <w:rPr>
+          <w:color w:val="FF0000"/>
+        </w:rPr>
+        <w:t xml:space="preserve"> </w:t>
+      </w:r>
+      <w:r>
+        <w:t>It does not have on hover revert property because of it looks</w:t>
+      </w:r>
+      <w:r>
+        <w:t xml:space="preserve"> more</w:t>
+      </w:r>
+      <w:r>
+        <w:t xml:space="preserve"> promising than earlier.</w:t>
+      </w:r>
+    </w:p>
+    <w:p>
+      <w:pPr>
+        <w:pStyle w:val="ListBullet"/>
+        <w:numPr>
+          <w:ilvl w:val="0"/>
+          <w:numId w:val="1"/>
+        </w:numPr>
+      </w:pPr>
+      <w:r>
         <w:t>Contact Page (Parts)</w:t>
       </w:r>
       <w:r>
@@ -403,6 +498,63 @@
           <w:ilvl w:val="0"/>
           <w:numId w:val="1"/>
         </w:numPr>
+        <w:rPr>
+          <w:color w:val="FF0000"/>
+        </w:rPr>
+      </w:pPr>
+      <w:r>
+        <w:rPr>
+          <w:b/>
+          <w:color w:val="FF0000"/>
+          <w:sz w:val="24"/>
+          <w:szCs w:val="24"/>
+        </w:rPr>
+        <w:t>Reson</w:t>
+      </w:r>
+      <w:r>
+        <w:rPr>
+          <w:color w:val="FF0000"/>
+        </w:rPr>
+        <w:t xml:space="preserve"> </w:t>
+      </w:r>
+      <w:r>
+        <w:rPr>
+          <w:color w:val="FF0000"/>
+        </w:rPr>
+        <w:t>–</w:t>
+      </w:r>
+      <w:r>
+        <w:rPr>
+          <w:color w:val="FF0000"/>
+        </w:rPr>
+        <w:t xml:space="preserve"> </w:t>
+      </w:r>
+      <w:r>
+        <w:t>All page have</w:t>
+      </w:r>
+      <w:r>
+        <w:t xml:space="preserve"> designed with bootstrap </w:t>
+      </w:r>
+      <w:r>
+        <w:t>design, this</w:t>
+      </w:r>
+      <w:r>
+        <w:t xml:space="preserve"> part looks like material so I thought will make like bootstrap and on focus it will make</w:t>
+      </w:r>
+      <w:r>
+        <w:t xml:space="preserve"> a</w:t>
+      </w:r>
+      <w:r>
+        <w:t xml:space="preserve"> border of Master color so it will give some different look.</w:t>
+      </w:r>
+    </w:p>
+    <w:p>
+      <w:pPr>
+        <w:pStyle w:val="ListBullet"/>
+        <w:numPr>
+          <w:ilvl w:val="0"/>
+          <w:numId w:val="1"/>
+        </w:numPr>
       </w:pPr>
       <w:r>
         <w:t>Resource page “API RESOURCES”</w:t>
@@ -463,6 +615,48 @@
           <w:ilvl w:val="0"/>
           <w:numId w:val="1"/>
         </w:numPr>
+        <w:rPr>
+          <w:color w:val="FF0000"/>
+        </w:rPr>
+      </w:pPr>
+      <w:r>
+        <w:rPr>
+          <w:b/>
+          <w:color w:val="FF0000"/>
+          <w:sz w:val="24"/>
+          <w:szCs w:val="24"/>
+        </w:rPr>
+        <w:t>Reson</w:t>
+      </w:r>
+      <w:r>
+        <w:rPr>
+          <w:color w:val="FF0000"/>
+        </w:rPr>
+        <w:t xml:space="preserve"> </w:t>
+      </w:r>
+      <w:r>
+        <w:rPr>
+          <w:color w:val="FF0000"/>
+        </w:rPr>
+        <w:t>–</w:t>
+      </w:r>
+      <w:r>
+        <w:rPr>
+          <w:color w:val="FF0000"/>
+        </w:rPr>
+        <w:t xml:space="preserve"> </w:t>
+      </w:r>
+      <w:r>
+        <w:t>I have made this because it has icon which will make it understandable to end user and alternate color as master color makes it eye catchable.</w:t>
+      </w:r>
+    </w:p>
+    <w:p>
+      <w:pPr>
+        <w:pStyle w:val="ListBullet"/>
+        <w:numPr>
+          <w:ilvl w:val="0"/>
+          <w:numId w:val="1"/>
+        </w:numPr>
       </w:pPr>
       <w:r>
         <w:rPr>
@@ -520,12 +714,55 @@
           <w:ilvl w:val="0"/>
           <w:numId w:val="1"/>
         </w:numPr>
+        <w:rPr>
+          <w:color w:val="FF0000"/>
+        </w:rPr>
+      </w:pPr>
+      <w:r>
+        <w:rPr>
+          <w:b/>
+          <w:color w:val="FF0000"/>
+          <w:sz w:val="24"/>
+          <w:szCs w:val="24"/>
+        </w:rPr>
+        <w:t>Reson</w:t>
+      </w:r>
+      <w:r>
+        <w:rPr>
+          <w:color w:val="FF0000"/>
+        </w:rPr>
+        <w:t xml:space="preserve"> </w:t>
+      </w:r>
+      <w:r>
+        <w:rPr>
+          <w:color w:val="FF0000"/>
+        </w:rPr>
+        <w:t>–</w:t>
+      </w:r>
+      <w:r>
+        <w:rPr>
+          <w:color w:val="FF0000"/>
+        </w:rPr>
+        <w:t xml:space="preserve"> </w:t>
+      </w:r>
+      <w:r>
+        <w:t>With icon header make sense so here also thought to make it like this.</w:t>
+      </w:r>
+    </w:p>
+    <w:p>
+      <w:pPr>
+        <w:pStyle w:val="ListBullet"/>
+        <w:numPr>
+          <w:ilvl w:val="0"/>
+          <w:numId w:val="1"/>
+        </w:numPr>
       </w:pPr>
       <w:r>
         <w:rPr>
           <w:noProof/>
           <w:lang w:val="en-IN" w:eastAsia="en-IN"/>
         </w:rPr>
+        <w:lastRenderedPageBreak/>
         <w:t>Onclick contact Email “</w:t>
       </w:r>
       <w:hyperlink r:id="rId14" w:history="1">
@@ -548,15 +785,18 @@
     </w:p>
     <w:p>
       <w:pPr>
-        <w:pStyle w:val="Heading1"/>
-      </w:pPr>
-      <w:r>
-        <w:t>Uncover Parts (Time Constraint)</w:t>
-      </w:r>
-    </w:p>
-    <w:p>
-      <w:r>
-        <w:t>Following are uncover parts which is not covered due to time constraint.</w:t>
+        <w:pStyle w:val="Heading2"/>
+      </w:pPr>
+      <w:r>
+        <w:t>Bonus Points</w:t>
+      </w:r>
+    </w:p>
+    <w:p>
+      <w:r>
+        <w:t xml:space="preserve">Used </w:t>
+      </w:r>
+      <w:r>
+        <w:t xml:space="preserve">following things  </w:t>
       </w:r>
     </w:p>
     <w:p>
@@ -568,6 +808,31 @@
         </w:numPr>
       </w:pPr>
       <w:r>
+        <w:t>Zendesk Chat API</w:t>
+      </w:r>
+    </w:p>
+    <w:p>
+      <w:pPr>
+        <w:pStyle w:val="Heading1"/>
+      </w:pPr>
+      <w:r>
+        <w:t>Uncover Parts (Time Constraint)</w:t>
+      </w:r>
+    </w:p>
+    <w:p>
+      <w:r>
+        <w:t>Following are uncover parts which is not covered due to time constraint.</w:t>
+      </w:r>
+    </w:p>
+    <w:p>
+      <w:pPr>
+        <w:pStyle w:val="ListBullet"/>
+        <w:numPr>
+          <w:ilvl w:val="0"/>
+          <w:numId w:val="1"/>
+        </w:numPr>
+      </w:pPr>
+      <w:r>
         <w:t xml:space="preserve">Company </w:t>
       </w:r>
       <w:r>
@@ -603,7 +868,16 @@
         <w:t>News</w:t>
       </w:r>
       <w:r>
-        <w:t>” Animation</w:t>
+        <w:t xml:space="preserve">” </w:t>
+      </w:r>
+      <w:r>
+        <w:t xml:space="preserve">WIP for </w:t>
+      </w:r>
+      <w:r>
+        <w:t>Animation</w:t>
+      </w:r>
+      <w:r>
+        <w:t xml:space="preserve"> of bubbles will update once it done,</w:t>
       </w:r>
       <w:r>
         <w:t xml:space="preserve"> not achieved because of it was taking time but I am trying to complete it and then send it with code.</w:t>
@@ -618,7 +892,6 @@
         </w:numPr>
       </w:pPr>
       <w:r>
-        <w:lastRenderedPageBreak/>
         <w:t xml:space="preserve">Company </w:t>
       </w:r>
       <w:r>
@@ -645,67 +918,44 @@
     <w:p>
       <w:pPr>
         <w:pStyle w:val="ListBullet"/>
-        <w:numPr>
-          <w:ilvl w:val="0"/>
-          <w:numId w:val="1"/>
-        </w:numPr>
-      </w:pPr>
-      <w:r>
-        <w:t>Zen desk API integration trying if done sure will be in code</w:t>
-      </w:r>
-    </w:p>
-    <w:p>
-      <w:pPr>
-        <w:pStyle w:val="ListBullet"/>
-        <w:numPr>
-          <w:ilvl w:val="0"/>
-          <w:numId w:val="1"/>
-        </w:numPr>
-      </w:pPr>
-      <w:r>
-        <w:t xml:space="preserve">Mobile size Main image not in </w:t>
-      </w:r>
-      <w:r>
-        <w:t>central,</w:t>
-      </w:r>
-      <w:r>
-        <w:t xml:space="preserve"> I have used </w:t>
-      </w:r>
-      <w:r>
-        <w:t>background</w:t>
-      </w:r>
-      <w:r>
-        <w:t xml:space="preserve"> image so that I can get over lay easily but when I am making it </w:t>
-      </w:r>
-      <w:r>
-        <w:t>“position</w:t>
-      </w:r>
-      <w:r>
-        <w:t>:</w:t>
-      </w:r>
-      <w:r>
-        <w:rPr>
-          <w:rFonts w:ascii="Consolas" w:hAnsi="Consolas"/>
-          <w:color w:val="222222"/>
-          <w:sz w:val="18"/>
-          <w:szCs w:val="18"/>
-        </w:rPr>
-        <w:t xml:space="preserve"> </w:t>
-      </w:r>
-      <w:r>
-        <w:rPr>
-          <w:rFonts w:ascii="Consolas" w:hAnsi="Consolas"/>
-          <w:color w:val="222222"/>
-          <w:sz w:val="18"/>
-          <w:szCs w:val="18"/>
-        </w:rPr>
-        <w:t xml:space="preserve">center” </w:t>
-      </w:r>
-      <w:r>
-        <w:t xml:space="preserve">it makes image above so it making problem but I am working on </w:t>
-      </w:r>
-      <w:r>
-        <w:t>it.</w:t>
+      </w:pPr>
+      <w:r>
+        <w:rPr>
+          <w:shd w:val="clear" w:color="auto" w:fill="FFFFFF"/>
+        </w:rPr>
+        <w:t>Mobile size main image is n</w:t>
+      </w:r>
+      <w:bookmarkStart w:id="5" w:name="_GoBack"/>
+      <w:bookmarkEnd w:id="5"/>
+      <w:r>
+        <w:rPr>
+          <w:shd w:val="clear" w:color="auto" w:fill="FFFFFF"/>
+        </w:rPr>
+        <w:t xml:space="preserve">ot in </w:t>
+      </w:r>
+      <w:r>
+        <w:rPr>
+          <w:shd w:val="clear" w:color="auto" w:fill="FFFFFF"/>
+        </w:rPr>
+        <w:t>center,</w:t>
+      </w:r>
+      <w:r>
+        <w:rPr>
+          <w:shd w:val="clear" w:color="auto" w:fill="FFFFFF"/>
+        </w:rPr>
+        <w:t xml:space="preserve"> I have used background image so that I can get over lay easily but when I am using “ position: </w:t>
+      </w:r>
+      <w:r>
+        <w:rPr>
+          <w:shd w:val="clear" w:color="auto" w:fill="FFFFFF"/>
+        </w:rPr>
+        <w:t>center</w:t>
+      </w:r>
+      <w:r>
+        <w:rPr>
+          <w:shd w:val="clear" w:color="auto" w:fill="FFFFFF"/>
+        </w:rPr>
+        <w:t>” it makes image appear above. I am still working on it</w:t>
       </w:r>
     </w:p>
     <w:p>
@@ -773,23 +1023,31 @@
         </w:r>
       </w:hyperlink>
       <w:r>
-        <w:t xml:space="preserve"> &gt; To go any page once we click it reload all pages so that it download all </w:t>
-      </w:r>
-      <w:proofErr w:type="spellStart"/>
-      <w:r>
-        <w:t>css</w:t>
-      </w:r>
-      <w:proofErr w:type="spellEnd"/>
-      <w:r>
-        <w:t xml:space="preserve"> , </w:t>
-      </w:r>
-      <w:proofErr w:type="spellStart"/>
-      <w:r>
-        <w:t>js</w:t>
-      </w:r>
-      <w:proofErr w:type="spellEnd"/>
-      <w:r>
-        <w:t xml:space="preserve"> and images from server to client which makes it slow ,To avoid this used AngularJS UI-Routing : Once you open page which filed are going to static , I am caching on client side so that after again loading should not need to download again from server.</w:t>
+        <w:t xml:space="preserve"> &gt; </w:t>
+      </w:r>
+      <w:r>
+        <w:t>Open website &gt; Go to any page like “Contact”  &gt;</w:t>
+      </w:r>
+      <w:r>
+        <w:t xml:space="preserve"> reload all pages so that it download all css , js and images from server to client</w:t>
+      </w:r>
+      <w:r>
+        <w:t>,</w:t>
+      </w:r>
+      <w:r>
+        <w:t xml:space="preserve"> which makes it slow ,To avoid this used AngularJS UI-Routing : Once you open page which filed are going to static , I am caching on </w:t>
+      </w:r>
+      <w:r>
+        <w:t xml:space="preserve">the </w:t>
+      </w:r>
+      <w:r>
+        <w:t>client side so that after again loading should not need to download again from</w:t>
+      </w:r>
+      <w:r>
+        <w:t xml:space="preserve"> the</w:t>
+      </w:r>
+      <w:r>
+        <w:t xml:space="preserve"> server.</w:t>
       </w:r>
     </w:p>
     <w:p>
@@ -797,31 +1055,7 @@
         <w:pStyle w:val="ListBullet"/>
       </w:pPr>
       <w:r>
-        <w:t xml:space="preserve">Used </w:t>
-      </w:r>
-      <w:proofErr w:type="spellStart"/>
-      <w:r>
-        <w:t>css</w:t>
-      </w:r>
-      <w:proofErr w:type="spellEnd"/>
-      <w:r>
-        <w:t xml:space="preserve"> for transition in your website it happening through </w:t>
-      </w:r>
-      <w:proofErr w:type="spellStart"/>
-      <w:r>
-        <w:t>js</w:t>
-      </w:r>
-      <w:proofErr w:type="spellEnd"/>
-      <w:r>
-        <w:t xml:space="preserve"> and lots of </w:t>
-      </w:r>
-      <w:proofErr w:type="spellStart"/>
-      <w:r>
-        <w:t>css</w:t>
-      </w:r>
-      <w:proofErr w:type="spellEnd"/>
-      <w:r>
-        <w:t>.</w:t>
+        <w:t>Used css for transition in your website it happening through js and lots of css.</w:t>
       </w:r>
     </w:p>
     <w:p>
@@ -830,12 +1064,6 @@
       </w:pPr>
       <w:r>
         <w:t>Used minified file on server while deploying it makes it faster and reliable.</w:t>
-      </w:r>
-      <w:r>
-        <w:t xml:space="preserve"> After one </w:t>
-      </w:r>
-      <w:r>
-        <w:t>time,</w:t>
       </w:r>
       <w:r>
         <w:t xml:space="preserve"> open </w:t>
@@ -849,7 +1077,10 @@
         </w:r>
       </w:hyperlink>
       <w:r>
-        <w:t xml:space="preserve"> &gt; it takes </w:t>
+        <w:t xml:space="preserve"> &gt; it </w:t>
+      </w:r>
+      <w:r>
+        <w:t>shows stats</w:t>
       </w:r>
     </w:p>
     <w:p>
@@ -861,6 +1092,7 @@
           <w:noProof/>
           <w:lang w:val="en-IN" w:eastAsia="en-IN"/>
         </w:rPr>
+        <w:lastRenderedPageBreak/>
         <w:drawing>
           <wp:inline distT="0" distB="0" distL="0" distR="0" wp14:anchorId="3D63C6C6" wp14:editId="689B2A96">
             <wp:extent cx="5486400" cy="1905635"/>
@@ -960,7 +1192,13 @@
         <w:pStyle w:val="ListBullet"/>
       </w:pPr>
       <w:r>
-        <w:t>Image taking too much time to load so I cached it to reuse meanwhile.</w:t>
+        <w:t>Image ta</w:t>
+      </w:r>
+      <w:r>
+        <w:t>kes</w:t>
+      </w:r>
+      <w:r>
+        <w:t xml:space="preserve"> too much time to load so I cached it to reuse meanwhile.</w:t>
       </w:r>
     </w:p>
     <w:p>
@@ -973,7 +1211,22 @@
     </w:p>
     <w:p>
       <w:r>
-        <w:t>Following parts are needs to cover while we will make accern.com.</w:t>
+        <w:t>Following parts are needed</w:t>
+      </w:r>
+      <w:r>
+        <w:t xml:space="preserve"> to cover while we will make </w:t>
+      </w:r>
+      <w:r>
+        <w:t>“http://</w:t>
+      </w:r>
+      <w:r>
+        <w:t>accern.com</w:t>
+      </w:r>
+      <w:r>
+        <w:t>”</w:t>
+      </w:r>
+      <w:r>
+        <w:t>.</w:t>
       </w:r>
     </w:p>
     <w:p>
@@ -1011,10 +1264,6 @@
     <w:p>
       <w:pPr>
         <w:pStyle w:val="ListBullet"/>
-        <w:numPr>
-          <w:ilvl w:val="0"/>
-          <w:numId w:val="1"/>
-        </w:numPr>
       </w:pPr>
       <w:r>
         <w:t xml:space="preserve">In </w:t>
@@ -1028,32 +1277,25 @@
         </w:r>
       </w:hyperlink>
       <w:r>
-        <w:t xml:space="preserve"> so many inline </w:t>
-      </w:r>
-      <w:proofErr w:type="spellStart"/>
-      <w:r>
-        <w:t>css</w:t>
-      </w:r>
-      <w:proofErr w:type="spellEnd"/>
-      <w:r>
-        <w:t xml:space="preserve"> and </w:t>
-      </w:r>
-      <w:proofErr w:type="spellStart"/>
-      <w:r>
-        <w:t>js</w:t>
-      </w:r>
-      <w:proofErr w:type="spellEnd"/>
-      <w:r>
-        <w:t xml:space="preserve"> has been used that has to take </w:t>
-      </w:r>
-      <w:r>
-        <w:t>care,</w:t>
-      </w:r>
-      <w:r>
-        <w:t xml:space="preserve"> make separate files and can use reference only with minified </w:t>
-      </w:r>
-      <w:r>
-        <w:t>version.</w:t>
+        <w:t xml:space="preserve"> </w:t>
+      </w:r>
+      <w:r>
+        <w:t xml:space="preserve">-  A lot many </w:t>
+      </w:r>
+      <w:r>
+        <w:t>in</w:t>
+      </w:r>
+      <w:r>
+        <w:t>-</w:t>
+      </w:r>
+      <w:r>
+        <w:t xml:space="preserve">line CSS and JS code has been used which needs to be taken care of writing </w:t>
+      </w:r>
+      <w:r>
+        <w:t xml:space="preserve">them </w:t>
+      </w:r>
+      <w:r>
+        <w:t>in a separate file and using its minified file’s reference.</w:t>
       </w:r>
     </w:p>
     <w:p>
@@ -1094,7 +1336,43 @@
           <w:color w:val="808080" w:themeColor="background1" w:themeShade="80"/>
           <w:shd w:val="clear" w:color="auto" w:fill="FFFFFF"/>
         </w:rPr>
-        <w:t>thanks for this opportunity got to learn more about page optimization and build website in quick time.</w:t>
+        <w:t>thanks for this opportunity</w:t>
+      </w:r>
+      <w:r>
+        <w:rPr>
+          <w:rFonts w:asciiTheme="majorHAnsi" w:hAnsiTheme="majorHAnsi"/>
+          <w:iCs/>
+          <w:color w:val="808080" w:themeColor="background1" w:themeShade="80"/>
+          <w:shd w:val="clear" w:color="auto" w:fill="FFFFFF"/>
+        </w:rPr>
+        <w:t>. G</w:t>
+      </w:r>
+      <w:r>
+        <w:rPr>
+          <w:rFonts w:asciiTheme="majorHAnsi" w:hAnsiTheme="majorHAnsi"/>
+          <w:iCs/>
+          <w:color w:val="808080" w:themeColor="background1" w:themeShade="80"/>
+          <w:shd w:val="clear" w:color="auto" w:fill="FFFFFF"/>
+        </w:rPr>
+        <w:t>ot to learn more about page optimization and build</w:t>
+      </w:r>
+      <w:r>
+        <w:rPr>
+          <w:rFonts w:asciiTheme="majorHAnsi" w:hAnsiTheme="majorHAnsi"/>
+          <w:iCs/>
+          <w:color w:val="808080" w:themeColor="background1" w:themeShade="80"/>
+          <w:shd w:val="clear" w:color="auto" w:fill="FFFFFF"/>
+        </w:rPr>
+        <w:t>ing</w:t>
+      </w:r>
+      <w:r>
+        <w:rPr>
+          <w:rFonts w:asciiTheme="majorHAnsi" w:hAnsiTheme="majorHAnsi"/>
+          <w:iCs/>
+          <w:color w:val="808080" w:themeColor="background1" w:themeShade="80"/>
+          <w:shd w:val="clear" w:color="auto" w:fill="FFFFFF"/>
+        </w:rPr>
+        <w:t xml:space="preserve"> website in quick time.</w:t>
       </w:r>
     </w:p>
     <w:p>
@@ -1192,7 +1470,7 @@
       <w:rPr>
         <w:noProof/>
       </w:rPr>
-      <w:t>1</w:t>
+      <w:t>4</w:t>
     </w:r>
     <w:r>
       <w:fldChar w:fldCharType="end"/>

</xml_diff>

<commit_message>
Chnages in CSS company
</commit_message>
<xml_diff>
--- a/Readme/Accern-documents Summary.docx
+++ b/Readme/Accern-documents Summary.docx
@@ -54,12 +54,14 @@
           <w:color w:val="6F571B"/>
         </w:rPr>
       </w:pPr>
+      <w:proofErr w:type="spellStart"/>
       <w:r>
         <w:rPr>
           <w:color w:val="6F571B"/>
         </w:rPr>
         <w:t>Accern</w:t>
       </w:r>
+      <w:proofErr w:type="spellEnd"/>
     </w:p>
     <w:p>
       <w:pPr>
@@ -113,8 +115,49 @@
         <w:pStyle w:val="ContactInfo"/>
       </w:pPr>
       <w:r>
-        <w:t>Mobile No - 9538406805</w:t>
-      </w:r>
+        <w:t xml:space="preserve">Mobile No </w:t>
+      </w:r>
+      <w:r>
+        <w:t>–</w:t>
+      </w:r>
+      <w:r>
+        <w:t xml:space="preserve"> 9538406805</w:t>
+      </w:r>
+    </w:p>
+    <w:p>
+      <w:pPr>
+        <w:pStyle w:val="ContactInfo"/>
+      </w:pPr>
+      <w:proofErr w:type="spellStart"/>
+      <w:r>
+        <w:rPr>
+          <w:color w:val="FF0000"/>
+        </w:rPr>
+        <w:t>Git</w:t>
+      </w:r>
+      <w:proofErr w:type="spellEnd"/>
+      <w:r>
+        <w:rPr>
+          <w:color w:val="FF0000"/>
+        </w:rPr>
+        <w:t>-Hub</w:t>
+      </w:r>
+      <w:r>
+        <w:t xml:space="preserve">-  </w:t>
+      </w:r>
+      <w:hyperlink r:id="rId9" w:history="1">
+        <w:r>
+          <w:rPr>
+            <w:rStyle w:val="Hyperlink"/>
+          </w:rPr>
+          <w:t>https://github.com/Swatantramishra1/accernDemo.git</w:t>
+        </w:r>
+      </w:hyperlink>
+    </w:p>
+    <w:p>
+      <w:pPr>
+        <w:pStyle w:val="ContactInfo"/>
+      </w:pPr>
       <w:r>
         <w:br w:type="page"/>
       </w:r>
@@ -246,117 +289,10 @@
           <w:lang w:val="en-IN" w:eastAsia="en-IN"/>
         </w:rPr>
         <w:drawing>
-          <wp:inline distT="0" distB="0" distL="0" distR="0" wp14:anchorId="5290BA61" wp14:editId="55D09BD7">
-            <wp:extent cx="5486400" cy="2710815"/>
-            <wp:effectExtent l="0" t="0" r="0" b="0"/>
+          <wp:inline distT="0" distB="0" distL="0" distR="0" wp14:anchorId="14A5913F" wp14:editId="62DDF66A">
+            <wp:extent cx="5486400" cy="3328670"/>
+            <wp:effectExtent l="0" t="0" r="0" b="5080"/>
             <wp:docPr id="1" name="Picture 1"/>
-            <wp:cNvGraphicFramePr>
-              <a:graphicFrameLocks xmlns:a="http://schemas.openxmlformats.org/drawingml/2006/main" noChangeAspect="1"/>
-            </wp:cNvGraphicFramePr>
-            <a:graphic xmlns:a="http://schemas.openxmlformats.org/drawingml/2006/main">
-              <a:graphicData uri="http://schemas.openxmlformats.org/drawingml/2006/picture">
-                <pic:pic xmlns:pic="http://schemas.openxmlformats.org/drawingml/2006/picture">
-                  <pic:nvPicPr>
-                    <pic:cNvPr id="1" name=""/>
-                    <pic:cNvPicPr/>
-                  </pic:nvPicPr>
-                  <pic:blipFill>
-                    <a:blip r:embed="rId9"/>
-                    <a:stretch>
-                      <a:fillRect/>
-                    </a:stretch>
-                  </pic:blipFill>
-                  <pic:spPr>
-                    <a:xfrm>
-                      <a:off x="0" y="0"/>
-                      <a:ext cx="5486400" cy="2710815"/>
-                    </a:xfrm>
-                    <a:prstGeom prst="rect">
-                      <a:avLst/>
-                    </a:prstGeom>
-                  </pic:spPr>
-                </pic:pic>
-              </a:graphicData>
-            </a:graphic>
-          </wp:inline>
-        </w:drawing>
-      </w:r>
-    </w:p>
-    <w:p>
-      <w:pPr>
-        <w:pStyle w:val="ListBullet"/>
-        <w:numPr>
-          <w:ilvl w:val="0"/>
-          <w:numId w:val="1"/>
-        </w:numPr>
-        <w:rPr>
-          <w:color w:val="FF0000"/>
-        </w:rPr>
-      </w:pPr>
-      <w:r>
-        <w:rPr>
-          <w:b/>
-          <w:color w:val="FF0000"/>
-          <w:sz w:val="24"/>
-          <w:szCs w:val="24"/>
-        </w:rPr>
-        <w:t>Reson</w:t>
-      </w:r>
-      <w:r>
-        <w:rPr>
-          <w:color w:val="FF0000"/>
-        </w:rPr>
-        <w:t xml:space="preserve"> </w:t>
-      </w:r>
-      <w:r>
-        <w:rPr>
-          <w:color w:val="FF0000"/>
-        </w:rPr>
-        <w:t>–</w:t>
-      </w:r>
-      <w:r>
-        <w:rPr>
-          <w:color w:val="FF0000"/>
-        </w:rPr>
-        <w:t xml:space="preserve"> </w:t>
-      </w:r>
-      <w:r>
-        <w:t>It looks good easy to</w:t>
-      </w:r>
-      <w:r>
-        <w:t>,</w:t>
-      </w:r>
-      <w:r>
-        <w:t xml:space="preserve"> understand user that on click</w:t>
-      </w:r>
-      <w:r>
-        <w:t>,</w:t>
-      </w:r>
-      <w:r>
-        <w:t xml:space="preserve"> it will expand </w:t>
-      </w:r>
-    </w:p>
-    <w:p>
-      <w:pPr>
-        <w:pStyle w:val="ListBullet"/>
-        <w:numPr>
-          <w:ilvl w:val="0"/>
-          <w:numId w:val="1"/>
-        </w:numPr>
-      </w:pPr>
-      <w:r>
-        <w:t xml:space="preserve">Used new button </w:t>
-      </w:r>
-      <w:r>
-        <w:rPr>
-          <w:noProof/>
-          <w:lang w:val="en-IN" w:eastAsia="en-IN"/>
-        </w:rPr>
-        <w:drawing>
-          <wp:inline distT="0" distB="0" distL="0" distR="0" wp14:anchorId="31189195" wp14:editId="5FC53935">
-            <wp:extent cx="4019550" cy="1171575"/>
-            <wp:effectExtent l="0" t="0" r="0" b="9525"/>
-            <wp:docPr id="2" name="Picture 2"/>
             <wp:cNvGraphicFramePr>
               <a:graphicFrameLocks xmlns:a="http://schemas.openxmlformats.org/drawingml/2006/main" noChangeAspect="1"/>
             </wp:cNvGraphicFramePr>
@@ -376,7 +312,7 @@
                   <pic:spPr>
                     <a:xfrm>
                       <a:off x="0" y="0"/>
-                      <a:ext cx="4019550" cy="1171575"/>
+                      <a:ext cx="5486400" cy="3328670"/>
                     </a:xfrm>
                     <a:prstGeom prst="rect">
                       <a:avLst/>
@@ -400,6 +336,7 @@
           <w:color w:val="FF0000"/>
         </w:rPr>
       </w:pPr>
+      <w:proofErr w:type="spellStart"/>
       <w:r>
         <w:rPr>
           <w:b/>
@@ -407,9 +344,9 @@
           <w:sz w:val="24"/>
           <w:szCs w:val="24"/>
         </w:rPr>
-        <w:lastRenderedPageBreak/>
         <w:t>Reson</w:t>
       </w:r>
+      <w:proofErr w:type="spellEnd"/>
       <w:r>
         <w:rPr>
           <w:color w:val="FF0000"/>
@@ -429,13 +366,24 @@
         <w:t xml:space="preserve"> </w:t>
       </w:r>
       <w:r>
-        <w:t>It does not have on hover revert property because of it looks</w:t>
-      </w:r>
-      <w:r>
-        <w:t xml:space="preserve"> more</w:t>
-      </w:r>
-      <w:r>
-        <w:t xml:space="preserve"> promising than earlier.</w:t>
+        <w:t>It looks good eas</w:t>
+      </w:r>
+      <w:bookmarkStart w:id="5" w:name="_GoBack"/>
+      <w:bookmarkEnd w:id="5"/>
+      <w:r>
+        <w:t>y to</w:t>
+      </w:r>
+      <w:r>
+        <w:t>,</w:t>
+      </w:r>
+      <w:r>
+        <w:t xml:space="preserve"> understand user that on click</w:t>
+      </w:r>
+      <w:r>
+        <w:t>,</w:t>
+      </w:r>
+      <w:r>
+        <w:t xml:space="preserve"> it will expand </w:t>
       </w:r>
     </w:p>
     <w:p>
@@ -447,7 +395,8 @@
         </w:numPr>
       </w:pPr>
       <w:r>
-        <w:t>Contact Page (Parts)</w:t>
+        <w:lastRenderedPageBreak/>
+        <w:t xml:space="preserve">Used new button </w:t>
       </w:r>
       <w:r>
         <w:rPr>
@@ -455,10 +404,10 @@
           <w:lang w:val="en-IN" w:eastAsia="en-IN"/>
         </w:rPr>
         <w:drawing>
-          <wp:inline distT="0" distB="0" distL="0" distR="0" wp14:anchorId="2BB4C91A" wp14:editId="4880F915">
-            <wp:extent cx="5486400" cy="2747010"/>
-            <wp:effectExtent l="0" t="0" r="0" b="0"/>
-            <wp:docPr id="3" name="Picture 3"/>
+          <wp:inline distT="0" distB="0" distL="0" distR="0" wp14:anchorId="31189195" wp14:editId="5FC53935">
+            <wp:extent cx="4019550" cy="1171575"/>
+            <wp:effectExtent l="0" t="0" r="0" b="9525"/>
+            <wp:docPr id="2" name="Picture 2"/>
             <wp:cNvGraphicFramePr>
               <a:graphicFrameLocks xmlns:a="http://schemas.openxmlformats.org/drawingml/2006/main" noChangeAspect="1"/>
             </wp:cNvGraphicFramePr>
@@ -478,7 +427,7 @@
                   <pic:spPr>
                     <a:xfrm>
                       <a:off x="0" y="0"/>
-                      <a:ext cx="5486400" cy="2747010"/>
+                      <a:ext cx="4019550" cy="1171575"/>
                     </a:xfrm>
                     <a:prstGeom prst="rect">
                       <a:avLst/>
@@ -502,6 +451,7 @@
           <w:color w:val="FF0000"/>
         </w:rPr>
       </w:pPr>
+      <w:proofErr w:type="spellStart"/>
       <w:r>
         <w:rPr>
           <w:b/>
@@ -511,6 +461,7 @@
         </w:rPr>
         <w:t>Reson</w:t>
       </w:r>
+      <w:proofErr w:type="spellEnd"/>
       <w:r>
         <w:rPr>
           <w:color w:val="FF0000"/>
@@ -530,22 +481,13 @@
         <w:t xml:space="preserve"> </w:t>
       </w:r>
       <w:r>
-        <w:t>All page have</w:t>
-      </w:r>
-      <w:r>
-        <w:t xml:space="preserve"> designed with bootstrap </w:t>
-      </w:r>
-      <w:r>
-        <w:t>design, this</w:t>
-      </w:r>
-      <w:r>
-        <w:t xml:space="preserve"> part looks like material so I thought will make like bootstrap and on focus it will make</w:t>
-      </w:r>
-      <w:r>
-        <w:t xml:space="preserve"> a</w:t>
-      </w:r>
-      <w:r>
-        <w:t xml:space="preserve"> border of Master color so it will give some different look.</w:t>
+        <w:t>It does not have on hover revert property because of it looks</w:t>
+      </w:r>
+      <w:r>
+        <w:t xml:space="preserve"> more</w:t>
+      </w:r>
+      <w:r>
+        <w:t xml:space="preserve"> promising than earlier.</w:t>
       </w:r>
     </w:p>
     <w:p>
@@ -557,25 +499,18 @@
         </w:numPr>
       </w:pPr>
       <w:r>
-        <w:t>Resource page “API RESOURCES”</w:t>
+        <w:t>Contact Page (Parts)</w:t>
       </w:r>
       <w:r>
         <w:rPr>
           <w:noProof/>
           <w:lang w:val="en-IN" w:eastAsia="en-IN"/>
         </w:rPr>
-        <w:t xml:space="preserve"> </w:t>
-      </w:r>
-      <w:r>
-        <w:rPr>
-          <w:noProof/>
-          <w:lang w:val="en-IN" w:eastAsia="en-IN"/>
-        </w:rPr>
         <w:drawing>
-          <wp:inline distT="0" distB="0" distL="0" distR="0" wp14:anchorId="771B70C8" wp14:editId="446DB114">
-            <wp:extent cx="5486400" cy="1948815"/>
+          <wp:inline distT="0" distB="0" distL="0" distR="0" wp14:anchorId="2BB4C91A" wp14:editId="4880F915">
+            <wp:extent cx="5486400" cy="2747010"/>
             <wp:effectExtent l="0" t="0" r="0" b="0"/>
-            <wp:docPr id="4" name="Picture 4"/>
+            <wp:docPr id="3" name="Picture 3"/>
             <wp:cNvGraphicFramePr>
               <a:graphicFrameLocks xmlns:a="http://schemas.openxmlformats.org/drawingml/2006/main" noChangeAspect="1"/>
             </wp:cNvGraphicFramePr>
@@ -595,7 +530,7 @@
                   <pic:spPr>
                     <a:xfrm>
                       <a:off x="0" y="0"/>
-                      <a:ext cx="5486400" cy="1948815"/>
+                      <a:ext cx="5486400" cy="2747010"/>
                     </a:xfrm>
                     <a:prstGeom prst="rect">
                       <a:avLst/>
@@ -619,6 +554,7 @@
           <w:color w:val="FF0000"/>
         </w:rPr>
       </w:pPr>
+      <w:proofErr w:type="spellStart"/>
       <w:r>
         <w:rPr>
           <w:b/>
@@ -628,6 +564,7 @@
         </w:rPr>
         <w:t>Reson</w:t>
       </w:r>
+      <w:proofErr w:type="spellEnd"/>
       <w:r>
         <w:rPr>
           <w:color w:val="FF0000"/>
@@ -647,7 +584,22 @@
         <w:t xml:space="preserve"> </w:t>
       </w:r>
       <w:r>
-        <w:t>I have made this because it has icon which will make it understandable to end user and alternate color as master color makes it eye catchable.</w:t>
+        <w:t>All page have</w:t>
+      </w:r>
+      <w:r>
+        <w:t xml:space="preserve"> designed with bootstrap </w:t>
+      </w:r>
+      <w:r>
+        <w:t>design, this</w:t>
+      </w:r>
+      <w:r>
+        <w:t xml:space="preserve"> part looks like material so I thought will make like bootstrap and on focus it will make</w:t>
+      </w:r>
+      <w:r>
+        <w:t xml:space="preserve"> a</w:t>
+      </w:r>
+      <w:r>
+        <w:t xml:space="preserve"> border of Master color so it will give some different look.</w:t>
       </w:r>
     </w:p>
     <w:p>
@@ -659,11 +611,14 @@
         </w:numPr>
       </w:pPr>
       <w:r>
+        <w:t>Resource page “API RESOURCES”</w:t>
+      </w:r>
+      <w:r>
         <w:rPr>
           <w:noProof/>
           <w:lang w:val="en-IN" w:eastAsia="en-IN"/>
         </w:rPr>
-        <w:t>Header with Icon</w:t>
+        <w:t xml:space="preserve"> </w:t>
       </w:r>
       <w:r>
         <w:rPr>
@@ -671,10 +626,10 @@
           <w:lang w:val="en-IN" w:eastAsia="en-IN"/>
         </w:rPr>
         <w:drawing>
-          <wp:inline distT="0" distB="0" distL="0" distR="0" wp14:anchorId="74098C91" wp14:editId="36BE1952">
-            <wp:extent cx="5486400" cy="234950"/>
+          <wp:inline distT="0" distB="0" distL="0" distR="0" wp14:anchorId="771B70C8" wp14:editId="446DB114">
+            <wp:extent cx="5486400" cy="1948815"/>
             <wp:effectExtent l="0" t="0" r="0" b="0"/>
-            <wp:docPr id="5" name="Picture 5"/>
+            <wp:docPr id="4" name="Picture 4"/>
             <wp:cNvGraphicFramePr>
               <a:graphicFrameLocks xmlns:a="http://schemas.openxmlformats.org/drawingml/2006/main" noChangeAspect="1"/>
             </wp:cNvGraphicFramePr>
@@ -694,6 +649,108 @@
                   <pic:spPr>
                     <a:xfrm>
                       <a:off x="0" y="0"/>
+                      <a:ext cx="5486400" cy="1948815"/>
+                    </a:xfrm>
+                    <a:prstGeom prst="rect">
+                      <a:avLst/>
+                    </a:prstGeom>
+                  </pic:spPr>
+                </pic:pic>
+              </a:graphicData>
+            </a:graphic>
+          </wp:inline>
+        </w:drawing>
+      </w:r>
+    </w:p>
+    <w:p>
+      <w:pPr>
+        <w:pStyle w:val="ListBullet"/>
+        <w:numPr>
+          <w:ilvl w:val="0"/>
+          <w:numId w:val="1"/>
+        </w:numPr>
+        <w:rPr>
+          <w:color w:val="FF0000"/>
+        </w:rPr>
+      </w:pPr>
+      <w:proofErr w:type="spellStart"/>
+      <w:r>
+        <w:rPr>
+          <w:b/>
+          <w:color w:val="FF0000"/>
+          <w:sz w:val="24"/>
+          <w:szCs w:val="24"/>
+        </w:rPr>
+        <w:lastRenderedPageBreak/>
+        <w:t>Reson</w:t>
+      </w:r>
+      <w:proofErr w:type="spellEnd"/>
+      <w:r>
+        <w:rPr>
+          <w:color w:val="FF0000"/>
+        </w:rPr>
+        <w:t xml:space="preserve"> </w:t>
+      </w:r>
+      <w:r>
+        <w:rPr>
+          <w:color w:val="FF0000"/>
+        </w:rPr>
+        <w:t>–</w:t>
+      </w:r>
+      <w:r>
+        <w:rPr>
+          <w:color w:val="FF0000"/>
+        </w:rPr>
+        <w:t xml:space="preserve"> </w:t>
+      </w:r>
+      <w:r>
+        <w:t>I have made this because it has icon which will make it understandable to end user and alternate color as master color makes it eye catchable.</w:t>
+      </w:r>
+    </w:p>
+    <w:p>
+      <w:pPr>
+        <w:pStyle w:val="ListBullet"/>
+        <w:numPr>
+          <w:ilvl w:val="0"/>
+          <w:numId w:val="1"/>
+        </w:numPr>
+      </w:pPr>
+      <w:r>
+        <w:rPr>
+          <w:noProof/>
+          <w:lang w:val="en-IN" w:eastAsia="en-IN"/>
+        </w:rPr>
+        <w:t>Header with Icon</w:t>
+      </w:r>
+      <w:r>
+        <w:rPr>
+          <w:noProof/>
+          <w:lang w:val="en-IN" w:eastAsia="en-IN"/>
+        </w:rPr>
+        <w:drawing>
+          <wp:inline distT="0" distB="0" distL="0" distR="0" wp14:anchorId="74098C91" wp14:editId="36BE1952">
+            <wp:extent cx="5486400" cy="234950"/>
+            <wp:effectExtent l="0" t="0" r="0" b="0"/>
+            <wp:docPr id="5" name="Picture 5"/>
+            <wp:cNvGraphicFramePr>
+              <a:graphicFrameLocks xmlns:a="http://schemas.openxmlformats.org/drawingml/2006/main" noChangeAspect="1"/>
+            </wp:cNvGraphicFramePr>
+            <a:graphic xmlns:a="http://schemas.openxmlformats.org/drawingml/2006/main">
+              <a:graphicData uri="http://schemas.openxmlformats.org/drawingml/2006/picture">
+                <pic:pic xmlns:pic="http://schemas.openxmlformats.org/drawingml/2006/picture">
+                  <pic:nvPicPr>
+                    <pic:cNvPr id="1" name=""/>
+                    <pic:cNvPicPr/>
+                  </pic:nvPicPr>
+                  <pic:blipFill>
+                    <a:blip r:embed="rId14"/>
+                    <a:stretch>
+                      <a:fillRect/>
+                    </a:stretch>
+                  </pic:blipFill>
+                  <pic:spPr>
+                    <a:xfrm>
+                      <a:off x="0" y="0"/>
                       <a:ext cx="5486400" cy="234950"/>
                     </a:xfrm>
                     <a:prstGeom prst="rect">
@@ -718,6 +775,7 @@
           <w:color w:val="FF0000"/>
         </w:rPr>
       </w:pPr>
+      <w:proofErr w:type="spellStart"/>
       <w:r>
         <w:rPr>
           <w:b/>
@@ -727,6 +785,7 @@
         </w:rPr>
         <w:t>Reson</w:t>
       </w:r>
+      <w:proofErr w:type="spellEnd"/>
       <w:r>
         <w:rPr>
           <w:color w:val="FF0000"/>
@@ -762,10 +821,9 @@
           <w:noProof/>
           <w:lang w:val="en-IN" w:eastAsia="en-IN"/>
         </w:rPr>
-        <w:lastRenderedPageBreak/>
         <w:t>Onclick contact Email “</w:t>
       </w:r>
-      <w:hyperlink r:id="rId14" w:history="1">
+      <w:hyperlink r:id="rId15" w:history="1">
         <w:r>
           <w:rPr>
             <w:rStyle w:val="Hyperlink"/>
@@ -807,8 +865,13 @@
           <w:numId w:val="1"/>
         </w:numPr>
       </w:pPr>
-      <w:r>
-        <w:t>Zendesk Chat API</w:t>
+      <w:proofErr w:type="spellStart"/>
+      <w:r>
+        <w:t>Zendesk</w:t>
+      </w:r>
+      <w:proofErr w:type="spellEnd"/>
+      <w:r>
+        <w:t xml:space="preserve"> Chat API</w:t>
       </w:r>
     </w:p>
     <w:p>
@@ -923,39 +986,7 @@
         <w:rPr>
           <w:shd w:val="clear" w:color="auto" w:fill="FFFFFF"/>
         </w:rPr>
-        <w:t>Mobile size main image is n</w:t>
-      </w:r>
-      <w:bookmarkStart w:id="5" w:name="_GoBack"/>
-      <w:bookmarkEnd w:id="5"/>
-      <w:r>
-        <w:rPr>
-          <w:shd w:val="clear" w:color="auto" w:fill="FFFFFF"/>
-        </w:rPr>
-        <w:t xml:space="preserve">ot in </w:t>
-      </w:r>
-      <w:r>
-        <w:rPr>
-          <w:shd w:val="clear" w:color="auto" w:fill="FFFFFF"/>
-        </w:rPr>
-        <w:t>center,</w:t>
-      </w:r>
-      <w:r>
-        <w:rPr>
-          <w:shd w:val="clear" w:color="auto" w:fill="FFFFFF"/>
-        </w:rPr>
-        <w:t xml:space="preserve"> I have used background image so that I can get over lay easily but when I am using “ position: </w:t>
-      </w:r>
-      <w:r>
-        <w:rPr>
-          <w:shd w:val="clear" w:color="auto" w:fill="FFFFFF"/>
-        </w:rPr>
-        <w:t>center</w:t>
-      </w:r>
-      <w:r>
-        <w:rPr>
-          <w:shd w:val="clear" w:color="auto" w:fill="FFFFFF"/>
-        </w:rPr>
-        <w:t>” it makes image appear above. I am still working on it</w:t>
+        <w:t>Mobile size main image is not in center, I have used background image so that I can get over lay easily but when I am using “ position: center” it makes image appear above. I am still working on it</w:t>
       </w:r>
     </w:p>
     <w:p>
@@ -1014,7 +1045,7 @@
         </w:numPr>
         <w:ind w:left="720"/>
       </w:pPr>
-      <w:hyperlink r:id="rId15" w:history="1">
+      <w:hyperlink r:id="rId16" w:history="1">
         <w:r>
           <w:rPr>
             <w:rStyle w:val="Hyperlink"/>
@@ -1029,7 +1060,23 @@
         <w:t>Open website &gt; Go to any page like “Contact”  &gt;</w:t>
       </w:r>
       <w:r>
-        <w:t xml:space="preserve"> reload all pages so that it download all css , js and images from server to client</w:t>
+        <w:t xml:space="preserve"> reload all pages so that it download all </w:t>
+      </w:r>
+      <w:proofErr w:type="spellStart"/>
+      <w:r>
+        <w:t>css</w:t>
+      </w:r>
+      <w:proofErr w:type="spellEnd"/>
+      <w:r>
+        <w:t xml:space="preserve"> , </w:t>
+      </w:r>
+      <w:proofErr w:type="spellStart"/>
+      <w:r>
+        <w:t>js</w:t>
+      </w:r>
+      <w:proofErr w:type="spellEnd"/>
+      <w:r>
+        <w:t xml:space="preserve"> and images from server to client</w:t>
       </w:r>
       <w:r>
         <w:t>,</w:t>
@@ -1055,7 +1102,32 @@
         <w:pStyle w:val="ListBullet"/>
       </w:pPr>
       <w:r>
-        <w:t>Used css for transition in your website it happening through js and lots of css.</w:t>
+        <w:lastRenderedPageBreak/>
+        <w:t xml:space="preserve">Used </w:t>
+      </w:r>
+      <w:proofErr w:type="spellStart"/>
+      <w:r>
+        <w:t>css</w:t>
+      </w:r>
+      <w:proofErr w:type="spellEnd"/>
+      <w:r>
+        <w:t xml:space="preserve"> for transition in your website it happening through </w:t>
+      </w:r>
+      <w:proofErr w:type="spellStart"/>
+      <w:r>
+        <w:t>js</w:t>
+      </w:r>
+      <w:proofErr w:type="spellEnd"/>
+      <w:r>
+        <w:t xml:space="preserve"> and lots of </w:t>
+      </w:r>
+      <w:proofErr w:type="spellStart"/>
+      <w:r>
+        <w:t>css</w:t>
+      </w:r>
+      <w:proofErr w:type="spellEnd"/>
+      <w:r>
+        <w:t>.</w:t>
       </w:r>
     </w:p>
     <w:p>
@@ -1068,7 +1140,7 @@
       <w:r>
         <w:t xml:space="preserve"> open </w:t>
       </w:r>
-      <w:hyperlink r:id="rId16" w:history="1">
+      <w:hyperlink r:id="rId17" w:history="1">
         <w:r>
           <w:rPr>
             <w:rStyle w:val="Hyperlink"/>
@@ -1092,7 +1164,6 @@
           <w:noProof/>
           <w:lang w:val="en-IN" w:eastAsia="en-IN"/>
         </w:rPr>
-        <w:lastRenderedPageBreak/>
         <w:drawing>
           <wp:inline distT="0" distB="0" distL="0" distR="0" wp14:anchorId="3D63C6C6" wp14:editId="689B2A96">
             <wp:extent cx="5486400" cy="1905635"/>
@@ -1109,7 +1180,7 @@
                     <pic:cNvPicPr/>
                   </pic:nvPicPr>
                   <pic:blipFill>
-                    <a:blip r:embed="rId17"/>
+                    <a:blip r:embed="rId18"/>
                     <a:stretch>
                       <a:fillRect/>
                     </a:stretch>
@@ -1134,7 +1205,7 @@
       <w:pPr>
         <w:pStyle w:val="ListBullet"/>
       </w:pPr>
-      <w:hyperlink r:id="rId18" w:history="1">
+      <w:hyperlink r:id="rId19" w:history="1">
         <w:r>
           <w:rPr>
             <w:rStyle w:val="Hyperlink"/>
@@ -1166,7 +1237,7 @@
                     <pic:cNvPicPr/>
                   </pic:nvPicPr>
                   <pic:blipFill>
-                    <a:blip r:embed="rId19"/>
+                    <a:blip r:embed="rId20"/>
                     <a:stretch>
                       <a:fillRect/>
                     </a:stretch>
@@ -1268,7 +1339,7 @@
       <w:r>
         <w:t xml:space="preserve">In </w:t>
       </w:r>
-      <w:hyperlink r:id="rId20" w:history="1">
+      <w:hyperlink r:id="rId21" w:history="1">
         <w:r>
           <w:rPr>
             <w:rStyle w:val="Hyperlink"/>
@@ -1280,22 +1351,7 @@
         <w:t xml:space="preserve"> </w:t>
       </w:r>
       <w:r>
-        <w:t xml:space="preserve">-  A lot many </w:t>
-      </w:r>
-      <w:r>
-        <w:t>in</w:t>
-      </w:r>
-      <w:r>
-        <w:t>-</w:t>
-      </w:r>
-      <w:r>
-        <w:t xml:space="preserve">line CSS and JS code has been used which needs to be taken care of writing </w:t>
-      </w:r>
-      <w:r>
-        <w:t xml:space="preserve">them </w:t>
-      </w:r>
-      <w:r>
-        <w:t>in a separate file and using its minified file’s reference.</w:t>
+        <w:t>-  A lot many in-line CSS and JS code has been used which needs to be taken care of writing them in a separate file and using its minified file’s reference.</w:t>
       </w:r>
     </w:p>
     <w:p>
@@ -1303,6 +1359,7 @@
         <w:pStyle w:val="Heading1"/>
       </w:pPr>
       <w:r>
+        <w:lastRenderedPageBreak/>
         <w:t>Conclusion</w:t>
       </w:r>
     </w:p>
@@ -1411,7 +1468,7 @@
     <w:p/>
     <w:p/>
     <w:sectPr>
-      <w:footerReference w:type="default" r:id="rId21"/>
+      <w:footerReference w:type="default" r:id="rId22"/>
       <w:pgSz w:w="12240" w:h="15840"/>
       <w:pgMar w:top="1728" w:right="1800" w:bottom="1440" w:left="1800" w:header="720" w:footer="720" w:gutter="0"/>
       <w:pgNumType w:start="0"/>
@@ -1470,7 +1527,7 @@
       <w:rPr>
         <w:noProof/>
       </w:rPr>
-      <w:t>4</w:t>
+      <w:t>2</w:t>
     </w:r>
     <w:r>
       <w:fldChar w:fldCharType="end"/>

</xml_diff>